<commit_message>
added Word and Excel
</commit_message>
<xml_diff>
--- a/GenAI Python Project.docx
+++ b/GenAI Python Project.docx
@@ -17,11 +17,9 @@
         </w:rPr>
         <w:t>th</w:t>
       </w:r>
-      <w:proofErr w:type="gramStart"/>
       <w:r>
         <w:t xml:space="preserve"> 2023</w:t>
       </w:r>
-      <w:proofErr w:type="gramEnd"/>
     </w:p>
     <w:p/>
     <w:p>
@@ -119,28 +117,7 @@
         </w:numPr>
       </w:pPr>
       <w:r>
-        <w:t>Super simplified, production-ready w</w:t>
-      </w:r>
-      <w:r>
-        <w:t>eb</w:t>
-      </w:r>
-      <w:r>
-        <w:t xml:space="preserve"> application</w:t>
-      </w:r>
-      <w:r>
-        <w:t xml:space="preserve"> </w:t>
-      </w:r>
-      <w:r>
-        <w:t xml:space="preserve">that interfaces between user and </w:t>
-      </w:r>
-      <w:r>
-        <w:t>LLM</w:t>
-      </w:r>
-      <w:r>
-        <w:t xml:space="preserve"> application</w:t>
-      </w:r>
-      <w:r>
-        <w:t>. Preferably built in Python but open to hearing alternative choices.</w:t>
+        <w:t>Phase I</w:t>
       </w:r>
     </w:p>
     <w:p>
@@ -152,29 +129,100 @@
         </w:numPr>
       </w:pPr>
       <w:r>
+        <w:t>Super simplified, production-ready w</w:t>
+      </w:r>
+      <w:r>
+        <w:t>eb</w:t>
+      </w:r>
+      <w:r>
+        <w:t xml:space="preserve"> application</w:t>
+      </w:r>
+      <w:r>
+        <w:t xml:space="preserve"> </w:t>
+      </w:r>
+      <w:r>
+        <w:t xml:space="preserve">that interfaces between user and </w:t>
+      </w:r>
+      <w:r>
+        <w:t>LLM</w:t>
+      </w:r>
+      <w:r>
+        <w:t xml:space="preserve"> application</w:t>
+      </w:r>
+      <w:r>
+        <w:t>. Preferably built in Python but open to hearing alternative choices.</w:t>
+      </w:r>
+    </w:p>
+    <w:p>
+      <w:pPr>
+        <w:pStyle w:val="ListParagraph"/>
+        <w:numPr>
+          <w:ilvl w:val="2"/>
+          <w:numId w:val="1"/>
+        </w:numPr>
+      </w:pPr>
+      <w:r>
         <w:t xml:space="preserve">User </w:t>
       </w:r>
-      <w:proofErr w:type="gramStart"/>
-      <w:r>
-        <w:t>types</w:t>
-      </w:r>
-      <w:proofErr w:type="gramEnd"/>
-      <w:r>
-        <w:t xml:space="preserve"> </w:t>
-      </w:r>
-      <w:proofErr w:type="gramStart"/>
-      <w:r>
-        <w:t>question</w:t>
-      </w:r>
-      <w:proofErr w:type="gramEnd"/>
-      <w:r>
-        <w:t xml:space="preserve"> to the LLM </w:t>
+      <w:r>
+        <w:t xml:space="preserve">types </w:t>
+      </w:r>
+      <w:r>
+        <w:t xml:space="preserve">question to the LLM </w:t>
       </w:r>
       <w:r>
         <w:t>application</w:t>
       </w:r>
       <w:r>
         <w:t>.</w:t>
+      </w:r>
+    </w:p>
+    <w:p>
+      <w:pPr>
+        <w:pStyle w:val="ListParagraph"/>
+        <w:numPr>
+          <w:ilvl w:val="2"/>
+          <w:numId w:val="1"/>
+        </w:numPr>
+      </w:pPr>
+      <w:r>
+        <w:t xml:space="preserve">The LLM </w:t>
+      </w:r>
+      <w:r>
+        <w:t xml:space="preserve">application </w:t>
+      </w:r>
+      <w:r>
+        <w:t>will output a result and list the documents which it referenced</w:t>
+      </w:r>
+      <w:r>
+        <w:t xml:space="preserve"> for this answer.</w:t>
+      </w:r>
+    </w:p>
+    <w:p>
+      <w:pPr>
+        <w:pStyle w:val="ListParagraph"/>
+        <w:numPr>
+          <w:ilvl w:val="3"/>
+          <w:numId w:val="1"/>
+        </w:numPr>
+      </w:pPr>
+      <w:r>
+        <w:t>Documents are a mix of PDFs, Excel sheets, website URLs.</w:t>
+      </w:r>
+    </w:p>
+    <w:p>
+      <w:pPr>
+        <w:pStyle w:val="ListParagraph"/>
+        <w:numPr>
+          <w:ilvl w:val="2"/>
+          <w:numId w:val="1"/>
+        </w:numPr>
+      </w:pPr>
+      <w:r>
+        <w:t>The web app should</w:t>
+      </w:r>
+      <w:r>
+        <w:t xml:space="preserve"> work on top windows and Mac browsers and be mobile-friendly, but no need for an app.</w:t>
       </w:r>
     </w:p>
     <w:p>
@@ -186,16 +234,79 @@
         </w:numPr>
       </w:pPr>
       <w:r>
-        <w:t xml:space="preserve">The LLM </w:t>
-      </w:r>
-      <w:r>
-        <w:t xml:space="preserve">application </w:t>
-      </w:r>
-      <w:r>
-        <w:t>will output a result and list the documents which it referenced</w:t>
-      </w:r>
-      <w:r>
-        <w:t xml:space="preserve"> for this answer.</w:t>
+        <w:t>The user, with the click of a button can challenge the answer and can upload a PDF or URL.</w:t>
+      </w:r>
+    </w:p>
+    <w:p>
+      <w:pPr>
+        <w:pStyle w:val="ListParagraph"/>
+        <w:numPr>
+          <w:ilvl w:val="2"/>
+          <w:numId w:val="1"/>
+        </w:numPr>
+      </w:pPr>
+      <w:r>
+        <w:t xml:space="preserve">The LLM reads the new source and re-runs its learning algorithm. </w:t>
+      </w:r>
+    </w:p>
+    <w:p>
+      <w:pPr>
+        <w:pStyle w:val="ListParagraph"/>
+        <w:numPr>
+          <w:ilvl w:val="3"/>
+          <w:numId w:val="1"/>
+        </w:numPr>
+      </w:pPr>
+      <w:r>
+        <w:rPr>
+          <w:color w:val="FF0000"/>
+        </w:rPr>
+        <w:t>[How do I know it’s improved?</w:t>
+      </w:r>
+      <w:r>
+        <w:rPr>
+          <w:color w:val="FF0000"/>
+        </w:rPr>
+        <w:t xml:space="preserve"> Can the algorithm automatically approve it as a new source? Perhaps by cross-referencing with other sources?</w:t>
+      </w:r>
+      <w:r>
+        <w:rPr>
+          <w:color w:val="FF0000"/>
+        </w:rPr>
+        <w:t>]</w:t>
+      </w:r>
+    </w:p>
+    <w:p>
+      <w:pPr>
+        <w:pStyle w:val="ListParagraph"/>
+        <w:numPr>
+          <w:ilvl w:val="2"/>
+          <w:numId w:val="1"/>
+        </w:numPr>
+      </w:pPr>
+      <w:r>
+        <w:t>If algorithm approves the new source and corrects information, then user awarded with additional tokens immediately OR</w:t>
+      </w:r>
+    </w:p>
+    <w:p>
+      <w:pPr>
+        <w:pStyle w:val="ListParagraph"/>
+        <w:numPr>
+          <w:ilvl w:val="2"/>
+          <w:numId w:val="1"/>
+        </w:numPr>
+      </w:pPr>
+      <w:r>
+        <w:t>The algorithm</w:t>
+      </w:r>
+      <w:r>
+        <w:t xml:space="preserve"> will ask other use</w:t>
+      </w:r>
+      <w:r>
+        <w:t>r</w:t>
+      </w:r>
+      <w:r>
+        <w:t>s to agree on the updated source. Once two other individuals agree, the new source will be used. The old source deleted from vector database.</w:t>
       </w:r>
     </w:p>
     <w:p>
@@ -207,13 +318,8 @@
         </w:numPr>
       </w:pPr>
       <w:r>
-        <w:t xml:space="preserve">The web app should be in Chrome only and mobile </w:t>
-      </w:r>
-      <w:proofErr w:type="gramStart"/>
-      <w:r>
-        <w:t>friendly</w:t>
-      </w:r>
-      <w:proofErr w:type="gramEnd"/>
+        <w:t>Website needs email, name before interacting</w:t>
+      </w:r>
     </w:p>
     <w:p>
       <w:pPr>
@@ -224,89 +330,300 @@
         </w:numPr>
       </w:pPr>
       <w:r>
-        <w:t>The user, with the click of a button can challenge the answer and can upload a PDF or URL.</w:t>
-      </w:r>
-    </w:p>
-    <w:p>
-      <w:pPr>
-        <w:pStyle w:val="ListParagraph"/>
-        <w:numPr>
-          <w:ilvl w:val="1"/>
-          <w:numId w:val="1"/>
-        </w:numPr>
-      </w:pPr>
-      <w:r>
-        <w:t xml:space="preserve">The LLM reads the new source and re-runs its learning algorithm. </w:t>
-      </w:r>
-    </w:p>
-    <w:p>
-      <w:pPr>
-        <w:pStyle w:val="ListParagraph"/>
-        <w:numPr>
-          <w:ilvl w:val="2"/>
-          <w:numId w:val="1"/>
-        </w:numPr>
-      </w:pPr>
-      <w:r>
-        <w:rPr>
-          <w:color w:val="FF0000"/>
-        </w:rPr>
-        <w:t>[How do I know it’s improved?</w:t>
-      </w:r>
-      <w:r>
-        <w:rPr>
-          <w:color w:val="FF0000"/>
-        </w:rPr>
-        <w:t xml:space="preserve"> Can the algorithm automatically approve it as a new source? Perhaps by cross-referencing with other sources?</w:t>
-      </w:r>
-      <w:r>
-        <w:rPr>
-          <w:color w:val="FF0000"/>
-        </w:rPr>
-        <w:t>]</w:t>
-      </w:r>
-    </w:p>
-    <w:p>
-      <w:pPr>
-        <w:pStyle w:val="ListParagraph"/>
-        <w:numPr>
-          <w:ilvl w:val="1"/>
-          <w:numId w:val="1"/>
-        </w:numPr>
-      </w:pPr>
-      <w:r>
-        <w:t>If algorithm approves the new source and corrects information, then user awarded with additional tokens immediately OR</w:t>
-      </w:r>
-    </w:p>
-    <w:p>
-      <w:pPr>
-        <w:pStyle w:val="ListParagraph"/>
-        <w:numPr>
-          <w:ilvl w:val="1"/>
-          <w:numId w:val="1"/>
-        </w:numPr>
-      </w:pPr>
-      <w:r>
-        <w:t>The algorithm</w:t>
-      </w:r>
-      <w:r>
-        <w:t xml:space="preserve"> will ask other use</w:t>
-      </w:r>
-      <w:r>
-        <w:t>r</w:t>
-      </w:r>
-      <w:r>
-        <w:t xml:space="preserve">s to agree on the updated source. Once two other individuals agree, the new source will be used. The old source </w:t>
-      </w:r>
-      <w:proofErr w:type="gramStart"/>
-      <w:r>
-        <w:t>deleted</w:t>
-      </w:r>
-      <w:proofErr w:type="gramEnd"/>
-      <w:r>
-        <w:t xml:space="preserve"> from vector database.</w:t>
-      </w:r>
-    </w:p>
+        <w:t>Phase II</w:t>
+      </w:r>
+    </w:p>
+    <w:p/>
+    <w:p/>
+    <w:p>
+      <w:r>
+        <w:t>Contractors:</w:t>
+      </w:r>
+    </w:p>
+    <w:tbl>
+      <w:tblPr>
+        <w:tblStyle w:val="TableGrid"/>
+        <w:tblW w:w="0" w:type="auto"/>
+        <w:tblLook w:val="04A0" w:firstRow="1" w:lastRow="0" w:firstColumn="1" w:lastColumn="0" w:noHBand="0" w:noVBand="1"/>
+      </w:tblPr>
+      <w:tblGrid>
+        <w:gridCol w:w="1165"/>
+        <w:gridCol w:w="1016"/>
+        <w:gridCol w:w="1356"/>
+        <w:gridCol w:w="1293"/>
+        <w:gridCol w:w="1911"/>
+        <w:gridCol w:w="1403"/>
+        <w:gridCol w:w="1206"/>
+      </w:tblGrid>
+      <w:tr>
+        <w:tc>
+          <w:tcPr>
+            <w:tcW w:w="1335" w:type="dxa"/>
+          </w:tcPr>
+          <w:p>
+            <w:r>
+              <w:t>Contractor</w:t>
+            </w:r>
+          </w:p>
+        </w:tc>
+        <w:tc>
+          <w:tcPr>
+            <w:tcW w:w="1335" w:type="dxa"/>
+          </w:tcPr>
+          <w:p>
+            <w:r>
+              <w:t>Country</w:t>
+            </w:r>
+          </w:p>
+        </w:tc>
+        <w:tc>
+          <w:tcPr>
+            <w:tcW w:w="1336" w:type="dxa"/>
+          </w:tcPr>
+          <w:p>
+            <w:r>
+              <w:t>Approximate hourly rate</w:t>
+            </w:r>
+          </w:p>
+        </w:tc>
+        <w:tc>
+          <w:tcPr>
+            <w:tcW w:w="1336" w:type="dxa"/>
+          </w:tcPr>
+          <w:p>
+            <w:r>
+              <w:t>ML/LLM Experience</w:t>
+            </w:r>
+            <w:r>
+              <w:t>?</w:t>
+            </w:r>
+          </w:p>
+        </w:tc>
+        <w:tc>
+          <w:tcPr>
+            <w:tcW w:w="1336" w:type="dxa"/>
+          </w:tcPr>
+          <w:p>
+            <w:r>
+              <w:t>Backend/Frontend, Python</w:t>
+            </w:r>
+            <w:r>
+              <w:t>?</w:t>
+            </w:r>
+          </w:p>
+        </w:tc>
+        <w:tc>
+          <w:tcPr>
+            <w:tcW w:w="1336" w:type="dxa"/>
+          </w:tcPr>
+          <w:p>
+            <w:r>
+              <w:t>Sophisticated Algorithms?</w:t>
+            </w:r>
+          </w:p>
+        </w:tc>
+        <w:tc>
+          <w:tcPr>
+            <w:tcW w:w="1336" w:type="dxa"/>
+          </w:tcPr>
+          <w:p>
+            <w:r>
+              <w:t>Other Notes</w:t>
+            </w:r>
+          </w:p>
+        </w:tc>
+      </w:tr>
+      <w:tr>
+        <w:tc>
+          <w:tcPr>
+            <w:tcW w:w="1335" w:type="dxa"/>
+          </w:tcPr>
+          <w:p>
+            <w:r>
+              <w:lastRenderedPageBreak/>
+              <w:t>Insoftex</w:t>
+            </w:r>
+          </w:p>
+        </w:tc>
+        <w:tc>
+          <w:tcPr>
+            <w:tcW w:w="1335" w:type="dxa"/>
+          </w:tcPr>
+          <w:p>
+            <w:r>
+              <w:t>Ukranian</w:t>
+            </w:r>
+          </w:p>
+        </w:tc>
+        <w:tc>
+          <w:tcPr>
+            <w:tcW w:w="1336" w:type="dxa"/>
+          </w:tcPr>
+          <w:p/>
+        </w:tc>
+        <w:tc>
+          <w:tcPr>
+            <w:tcW w:w="1336" w:type="dxa"/>
+          </w:tcPr>
+          <w:p>
+            <w:r>
+              <w:t>Yes</w:t>
+            </w:r>
+          </w:p>
+        </w:tc>
+        <w:tc>
+          <w:tcPr>
+            <w:tcW w:w="1336" w:type="dxa"/>
+          </w:tcPr>
+          <w:p>
+            <w:r>
+              <w:t>Yes</w:t>
+            </w:r>
+          </w:p>
+        </w:tc>
+        <w:tc>
+          <w:tcPr>
+            <w:tcW w:w="1336" w:type="dxa"/>
+          </w:tcPr>
+          <w:p/>
+        </w:tc>
+        <w:tc>
+          <w:tcPr>
+            <w:tcW w:w="1336" w:type="dxa"/>
+          </w:tcPr>
+          <w:p/>
+        </w:tc>
+      </w:tr>
+      <w:tr>
+        <w:tc>
+          <w:tcPr>
+            <w:tcW w:w="1335" w:type="dxa"/>
+          </w:tcPr>
+          <w:p>
+            <w:r>
+              <w:t>Serokell</w:t>
+            </w:r>
+          </w:p>
+        </w:tc>
+        <w:tc>
+          <w:tcPr>
+            <w:tcW w:w="1335" w:type="dxa"/>
+          </w:tcPr>
+          <w:p>
+            <w:r>
+              <w:t>Estonia</w:t>
+            </w:r>
+          </w:p>
+        </w:tc>
+        <w:tc>
+          <w:tcPr>
+            <w:tcW w:w="1336" w:type="dxa"/>
+          </w:tcPr>
+          <w:p/>
+        </w:tc>
+        <w:tc>
+          <w:tcPr>
+            <w:tcW w:w="1336" w:type="dxa"/>
+          </w:tcPr>
+          <w:p>
+            <w:r>
+              <w:t>Yes</w:t>
+            </w:r>
+          </w:p>
+        </w:tc>
+        <w:tc>
+          <w:tcPr>
+            <w:tcW w:w="1336" w:type="dxa"/>
+          </w:tcPr>
+          <w:p>
+            <w:r>
+              <w:t>No?</w:t>
+            </w:r>
+          </w:p>
+        </w:tc>
+        <w:tc>
+          <w:tcPr>
+            <w:tcW w:w="1336" w:type="dxa"/>
+          </w:tcPr>
+          <w:p/>
+        </w:tc>
+        <w:tc>
+          <w:tcPr>
+            <w:tcW w:w="1336" w:type="dxa"/>
+          </w:tcPr>
+          <w:p>
+            <w:r>
+              <w:t>MVP</w:t>
+            </w:r>
+          </w:p>
+        </w:tc>
+      </w:tr>
+      <w:tr>
+        <w:tc>
+          <w:tcPr>
+            <w:tcW w:w="1335" w:type="dxa"/>
+          </w:tcPr>
+          <w:p>
+            <w:r>
+              <w:t>Geek Solutions</w:t>
+            </w:r>
+          </w:p>
+        </w:tc>
+        <w:tc>
+          <w:tcPr>
+            <w:tcW w:w="1335" w:type="dxa"/>
+          </w:tcPr>
+          <w:p>
+            <w:r>
+              <w:t>Estonia</w:t>
+            </w:r>
+          </w:p>
+        </w:tc>
+        <w:tc>
+          <w:tcPr>
+            <w:tcW w:w="1336" w:type="dxa"/>
+          </w:tcPr>
+          <w:p/>
+        </w:tc>
+        <w:tc>
+          <w:tcPr>
+            <w:tcW w:w="1336" w:type="dxa"/>
+          </w:tcPr>
+          <w:p>
+            <w:r>
+              <w:t>Yes, but no mention of LLM</w:t>
+            </w:r>
+          </w:p>
+        </w:tc>
+        <w:tc>
+          <w:tcPr>
+            <w:tcW w:w="1336" w:type="dxa"/>
+          </w:tcPr>
+          <w:p>
+            <w:r>
+              <w:t>Yes</w:t>
+            </w:r>
+          </w:p>
+        </w:tc>
+        <w:tc>
+          <w:tcPr>
+            <w:tcW w:w="1336" w:type="dxa"/>
+          </w:tcPr>
+          <w:p/>
+        </w:tc>
+        <w:tc>
+          <w:tcPr>
+            <w:tcW w:w="1336" w:type="dxa"/>
+          </w:tcPr>
+          <w:p>
+            <w:r>
+              <w:t>Idea validation submission</w:t>
+            </w:r>
+          </w:p>
+        </w:tc>
+      </w:tr>
+    </w:tbl>
+    <w:p/>
     <w:sectPr>
       <w:pgSz w:w="12240" w:h="15840"/>
       <w:pgMar w:top="1440" w:right="1440" w:bottom="1440" w:left="1440" w:header="720" w:footer="720" w:gutter="0"/>
@@ -350,7 +667,7 @@
         <w:ind w:left="2160" w:hanging="180"/>
       </w:pPr>
     </w:lvl>
-    <w:lvl w:ilvl="3" w:tplc="0409000F" w:tentative="1">
+    <w:lvl w:ilvl="3" w:tplc="0409000F">
       <w:start w:val="1"/>
       <w:numFmt w:val="decimal"/>
       <w:lvlText w:val="%4."/>
@@ -405,8 +722,97 @@
       </w:pPr>
     </w:lvl>
   </w:abstractNum>
+  <w:abstractNum w:abstractNumId="1" w15:restartNumberingAfterBreak="0">
+    <w:nsid w:val="4B902813"/>
+    <w:multiLevelType w:val="hybridMultilevel"/>
+    <w:tmpl w:val="3C389430"/>
+    <w:lvl w:ilvl="0" w:tplc="0409000F">
+      <w:start w:val="1"/>
+      <w:numFmt w:val="decimal"/>
+      <w:lvlText w:val="%1."/>
+      <w:lvlJc w:val="left"/>
+      <w:pPr>
+        <w:ind w:left="720" w:hanging="360"/>
+      </w:pPr>
+    </w:lvl>
+    <w:lvl w:ilvl="1" w:tplc="04090019" w:tentative="1">
+      <w:start w:val="1"/>
+      <w:numFmt w:val="lowerLetter"/>
+      <w:lvlText w:val="%2."/>
+      <w:lvlJc w:val="left"/>
+      <w:pPr>
+        <w:ind w:left="1440" w:hanging="360"/>
+      </w:pPr>
+    </w:lvl>
+    <w:lvl w:ilvl="2" w:tplc="0409001B" w:tentative="1">
+      <w:start w:val="1"/>
+      <w:numFmt w:val="lowerRoman"/>
+      <w:lvlText w:val="%3."/>
+      <w:lvlJc w:val="right"/>
+      <w:pPr>
+        <w:ind w:left="2160" w:hanging="180"/>
+      </w:pPr>
+    </w:lvl>
+    <w:lvl w:ilvl="3" w:tplc="0409000F" w:tentative="1">
+      <w:start w:val="1"/>
+      <w:numFmt w:val="decimal"/>
+      <w:lvlText w:val="%4."/>
+      <w:lvlJc w:val="left"/>
+      <w:pPr>
+        <w:ind w:left="2880" w:hanging="360"/>
+      </w:pPr>
+    </w:lvl>
+    <w:lvl w:ilvl="4" w:tplc="04090019" w:tentative="1">
+      <w:start w:val="1"/>
+      <w:numFmt w:val="lowerLetter"/>
+      <w:lvlText w:val="%5."/>
+      <w:lvlJc w:val="left"/>
+      <w:pPr>
+        <w:ind w:left="3600" w:hanging="360"/>
+      </w:pPr>
+    </w:lvl>
+    <w:lvl w:ilvl="5" w:tplc="0409001B" w:tentative="1">
+      <w:start w:val="1"/>
+      <w:numFmt w:val="lowerRoman"/>
+      <w:lvlText w:val="%6."/>
+      <w:lvlJc w:val="right"/>
+      <w:pPr>
+        <w:ind w:left="4320" w:hanging="180"/>
+      </w:pPr>
+    </w:lvl>
+    <w:lvl w:ilvl="6" w:tplc="0409000F" w:tentative="1">
+      <w:start w:val="1"/>
+      <w:numFmt w:val="decimal"/>
+      <w:lvlText w:val="%7."/>
+      <w:lvlJc w:val="left"/>
+      <w:pPr>
+        <w:ind w:left="5040" w:hanging="360"/>
+      </w:pPr>
+    </w:lvl>
+    <w:lvl w:ilvl="7" w:tplc="04090019" w:tentative="1">
+      <w:start w:val="1"/>
+      <w:numFmt w:val="lowerLetter"/>
+      <w:lvlText w:val="%8."/>
+      <w:lvlJc w:val="left"/>
+      <w:pPr>
+        <w:ind w:left="5760" w:hanging="360"/>
+      </w:pPr>
+    </w:lvl>
+    <w:lvl w:ilvl="8" w:tplc="0409001B" w:tentative="1">
+      <w:start w:val="1"/>
+      <w:numFmt w:val="lowerRoman"/>
+      <w:lvlText w:val="%9."/>
+      <w:lvlJc w:val="right"/>
+      <w:pPr>
+        <w:ind w:left="6480" w:hanging="180"/>
+      </w:pPr>
+    </w:lvl>
+  </w:abstractNum>
   <w:num w:numId="1" w16cid:durableId="2072804794">
     <w:abstractNumId w:val="0"/>
+  </w:num>
+  <w:num w:numId="2" w16cid:durableId="472797831">
+    <w:abstractNumId w:val="1"/>
   </w:num>
 </w:numbering>
 </file>
@@ -850,6 +1256,25 @@
       <w:contextualSpacing/>
     </w:pPr>
   </w:style>
+  <w:style w:type="table" w:styleId="TableGrid">
+    <w:name w:val="Table Grid"/>
+    <w:basedOn w:val="TableNormal"/>
+    <w:uiPriority w:val="39"/>
+    <w:rsid w:val="001B6EFA"/>
+    <w:pPr>
+      <w:spacing w:after="0" w:line="240" w:lineRule="auto"/>
+    </w:pPr>
+    <w:tblPr>
+      <w:tblBorders>
+        <w:top w:val="single" w:sz="4" w:space="0" w:color="auto"/>
+        <w:left w:val="single" w:sz="4" w:space="0" w:color="auto"/>
+        <w:bottom w:val="single" w:sz="4" w:space="0" w:color="auto"/>
+        <w:right w:val="single" w:sz="4" w:space="0" w:color="auto"/>
+        <w:insideH w:val="single" w:sz="4" w:space="0" w:color="auto"/>
+        <w:insideV w:val="single" w:sz="4" w:space="0" w:color="auto"/>
+      </w:tblBorders>
+    </w:tblPr>
+  </w:style>
 </w:styles>
 </file>
 

</xml_diff>